<commit_message>
feat: Amalikites translated thank You Jesus Christ my Lord Almighty Holy Perfect Righteous GOD Most High
Amen and Amen thank You Father GOD so much Lord Jesus Christ my Lord and Savior
</commit_message>
<xml_diff>
--- a/Translating the Bible/GotQuestion.com Articles/Group 98/translated/Amalekites_Ukrainian.docx
+++ b/Translating the Bible/GotQuestion.com Articles/Group 98/translated/Amalekites_Ukrainian.docx
@@ -1,38 +1,41 @@
 
 <file path=word/document.xml><?xml version="1.0" encoding="utf-8"?>
-<w:document xmlns:wpc="http://schemas.microsoft.com/office/word/2010/wordprocessingCanvas" xmlns:cx="http://schemas.microsoft.com/office/drawing/2014/chartex" xmlns:cx1="http://schemas.microsoft.com/office/drawing/2015/9/8/chartex" xmlns:cx2="http://schemas.microsoft.com/office/drawing/2015/10/21/chartex" xmlns:cx3="http://schemas.microsoft.com/office/drawing/2016/5/9/chartex" xmlns:cx4="http://schemas.microsoft.com/office/drawing/2016/5/10/chartex" xmlns:cx5="http://schemas.microsoft.com/office/drawing/2016/5/11/chartex" xmlns:cx6="http://schemas.microsoft.com/office/drawing/2016/5/12/chartex" xmlns:cx7="http://schemas.microsoft.com/office/drawing/2016/5/13/chartex" xmlns:cx8="http://schemas.microsoft.com/office/drawing/2016/5/14/chartex" xmlns:mc="http://schemas.openxmlformats.org/markup-compatibility/2006" xmlns:aink="http://schemas.microsoft.com/office/drawing/2016/ink" xmlns:am3d="http://schemas.microsoft.com/office/drawing/2017/model3d" xmlns:o="urn:schemas-microsoft-com:office:office" xmlns:r="http://schemas.openxmlformats.org/officeDocument/2006/relationships" xmlns:m="http://schemas.openxmlformats.org/officeDocument/2006/math" xmlns:v="urn:schemas-microsoft-com:vml" xmlns:wp14="http://schemas.microsoft.com/office/word/2010/wordprocessingDrawing" xmlns:wp="http://schemas.openxmlformats.org/drawingml/2006/wordprocessingDrawing" xmlns:w10="urn:schemas-microsoft-com:office:word" xmlns:w="http://schemas.openxmlformats.org/wordprocessingml/2006/main" xmlns:w14="http://schemas.microsoft.com/office/word/2010/wordml" xmlns:w15="http://schemas.microsoft.com/office/word/2012/wordml" xmlns:w16cid="http://schemas.microsoft.com/office/word/2016/wordml/cid" xmlns:w16se="http://schemas.microsoft.com/office/word/2015/wordml/symex" xmlns:wpg="http://schemas.microsoft.com/office/word/2010/wordprocessingGroup" xmlns:wpi="http://schemas.microsoft.com/office/word/2010/wordprocessingInk" xmlns:wne="http://schemas.microsoft.com/office/word/2006/wordml" xmlns:wps="http://schemas.microsoft.com/office/word/2010/wordprocessingShape" mc:Ignorable="w14 w15 w16se w16cid wp14">
+<w:document xmlns:wpc="http://schemas.microsoft.com/office/word/2010/wordprocessingCanvas" xmlns:cx="http://schemas.microsoft.com/office/drawing/2014/chartex" xmlns:cx1="http://schemas.microsoft.com/office/drawing/2015/9/8/chartex" xmlns:cx2="http://schemas.microsoft.com/office/drawing/2015/10/21/chartex" xmlns:cx3="http://schemas.microsoft.com/office/drawing/2016/5/9/chartex" xmlns:cx4="http://schemas.microsoft.com/office/drawing/2016/5/10/chartex" xmlns:cx5="http://schemas.microsoft.com/office/drawing/2016/5/11/chartex" xmlns:cx6="http://schemas.microsoft.com/office/drawing/2016/5/12/chartex" xmlns:cx7="http://schemas.microsoft.com/office/drawing/2016/5/13/chartex" xmlns:cx8="http://schemas.microsoft.com/office/drawing/2016/5/14/chartex" xmlns:mc="http://schemas.openxmlformats.org/markup-compatibility/2006" xmlns:aink="http://schemas.microsoft.com/office/drawing/2016/ink" xmlns:am3d="http://schemas.microsoft.com/office/drawing/2017/model3d" xmlns:o="urn:schemas-microsoft-com:office:office" xmlns:oel="http://schemas.microsoft.com/office/2019/extlst" xmlns:r="http://schemas.openxmlformats.org/officeDocument/2006/relationships" xmlns:m="http://schemas.openxmlformats.org/officeDocument/2006/math" xmlns:v="urn:schemas-microsoft-com:vml" xmlns:wp14="http://schemas.microsoft.com/office/word/2010/wordprocessingDrawing" xmlns:wp="http://schemas.openxmlformats.org/drawingml/2006/wordprocessingDrawing" xmlns:w10="urn:schemas-microsoft-com:office:word" xmlns:w="http://schemas.openxmlformats.org/wordprocessingml/2006/main" xmlns:w14="http://schemas.microsoft.com/office/word/2010/wordml" xmlns:w15="http://schemas.microsoft.com/office/word/2012/wordml" xmlns:w16cex="http://schemas.microsoft.com/office/word/2018/wordml/cex" xmlns:w16cid="http://schemas.microsoft.com/office/word/2016/wordml/cid" xmlns:w16="http://schemas.microsoft.com/office/word/2018/wordml" xmlns:w16du="http://schemas.microsoft.com/office/word/2023/wordml/word16du" xmlns:w16sdtdh="http://schemas.microsoft.com/office/word/2020/wordml/sdtdatahash" xmlns:w16se="http://schemas.microsoft.com/office/word/2015/wordml/symex" xmlns:wpg="http://schemas.microsoft.com/office/word/2010/wordprocessingGroup" xmlns:wpi="http://schemas.microsoft.com/office/word/2010/wordprocessingInk" xmlns:wne="http://schemas.microsoft.com/office/word/2006/wordml" xmlns:wps="http://schemas.microsoft.com/office/word/2010/wordprocessingShape" mc:Ignorable="w14 w15 w16se w16cid w16 w16cex w16sdtdh w16du wp14">
   <w:body>
     <w:p>
       <w:pPr>
         <w:rPr>
-          <w:rStyle w:val="Strong"/>
+          <w:rStyle w:val="a3"/>
           <w:rFonts w:cs="Calibri"/>
           <w:b w:val="0"/>
           <w:color w:val="000000"/>
+          <w:lang w:val="uk-UA"/>
         </w:rPr>
       </w:pPr>
       <w:r>
         <w:rPr>
-          <w:rStyle w:val="Strong"/>
-          <w:rFonts w:cs="Calibri"/>
-          <w:color w:val="000000"/>
-        </w:rPr>
-        <w:t xml:space="preserve">Keyword phrase: </w:t>
-      </w:r>
-      <w:r>
-        <w:rPr>
-          <w:rStyle w:val="Strong"/>
+          <w:rStyle w:val="a3"/>
+          <w:rFonts w:cs="Calibri"/>
+          <w:color w:val="000000"/>
+        </w:rPr>
+        <w:t xml:space="preserve">Ключова фраза: </w:t>
+      </w:r>
+      <w:r>
+        <w:rPr>
+          <w:rStyle w:val="a3"/>
           <w:rFonts w:cs="Calibri"/>
           <w:b w:val="0"/>
-          <w:color w:val="000000"/>
-        </w:rPr>
-        <w:t>Amalekites</w:t>
+          <w:bCs w:val="0"/>
+          <w:color w:val="000000"/>
+          <w:lang w:val="uk-UA"/>
+        </w:rPr>
+        <w:t>Амаликитяни</w:t>
       </w:r>
     </w:p>
     <w:p>
       <w:pPr>
         <w:rPr>
-          <w:rStyle w:val="Strong"/>
+          <w:rStyle w:val="a3"/>
           <w:rFonts w:cs="Calibri"/>
           <w:b w:val="0"/>
           <w:color w:val="000000"/>
@@ -40,24 +43,27 @@
       </w:pPr>
       <w:r>
         <w:rPr>
-          <w:rStyle w:val="Strong"/>
-          <w:rFonts w:cs="Calibri"/>
-          <w:color w:val="000000"/>
-        </w:rPr>
-        <w:t xml:space="preserve">Keyword description: </w:t>
-      </w:r>
-      <w:r>
-        <w:rPr>
-          <w:rFonts w:cs="Calibri"/>
-          <w:color w:val="000000"/>
-        </w:rPr>
-        <w:t>Who were the Amalekites? What was the origin of the Amalekites? Where did the Amalekites live in relation to Israel?</w:t>
+          <w:rStyle w:val="a3"/>
+          <w:rFonts w:cs="Calibri"/>
+          <w:color w:val="000000"/>
+        </w:rPr>
+        <w:t xml:space="preserve">Опис ключової фрази: </w:t>
+      </w:r>
+      <w:r>
+        <w:rPr>
+          <w:rStyle w:val="a3"/>
+          <w:rFonts w:cs="Calibri"/>
+          <w:b w:val="0"/>
+          <w:bCs w:val="0"/>
+          <w:color w:val="000000"/>
+        </w:rPr>
+        <w:t>Ким були амаликитяни? Яке було їхнє походження? Де жили амаликитяни відносно Ізраїлю?</w:t>
       </w:r>
     </w:p>
     <w:p>
       <w:pPr>
         <w:rPr>
-          <w:rStyle w:val="Strong"/>
+          <w:rStyle w:val="a3"/>
           <w:rFonts w:cs="Calibri"/>
           <w:color w:val="000000"/>
         </w:rPr>
@@ -77,7 +83,7 @@
           <w:bCs/>
           <w:color w:val="000000"/>
         </w:rPr>
-        <w:t>Question: "Who were the Amalekites?"</w:t>
+        <w:t>Питання: "Ким були амаликитяни?"</w:t>
       </w:r>
       <w:r>
         <w:rPr>
@@ -99,121 +105,173 @@
           <w:b/>
           <w:bCs/>
           <w:color w:val="000000"/>
-        </w:rPr>
-        <w:t>Answer:</w:t>
-      </w:r>
-      <w:r>
-        <w:rPr>
-          <w:rFonts w:cs="Calibri"/>
-          <w:color w:val="000000"/>
-        </w:rPr>
-        <w:t xml:space="preserve"> The Amalekites were a tribe first mentioned during the time of Abraham (Genesis 14:7). Though the Amalekites are not mentioned in the table of nations in Genesis 10, in Numbers 24:20 they are referred to as “first among the nations.” </w:t>
-      </w:r>
-      <w:r>
-        <w:rPr>
-          <w:rFonts w:cs="Calibri"/>
-          <w:color w:val="000000"/>
-        </w:rPr>
-        <w:t xml:space="preserve">Genesis 36 refers to the descendants of Amalek, the son of Eliphaz and grandson of Esau, as Amalekites (verses 12 and 16). </w:t>
-      </w:r>
-      <w:bookmarkStart w:id="0" w:name="_GoBack"/>
-      <w:bookmarkEnd w:id="0"/>
-      <w:r>
-        <w:rPr>
-          <w:rFonts w:cs="Calibri"/>
-          <w:color w:val="000000"/>
-        </w:rPr>
-        <w:t>So, the Amalekites were somehow related to, but distinct from, the Edomites.</w:t>
-      </w:r>
-      <w:r>
-        <w:rPr>
-          <w:rFonts w:cs="Calibri"/>
-          <w:color w:val="000000"/>
-        </w:rPr>
-        <w:br/>
-      </w:r>
-      <w:r>
-        <w:rPr>
-          <w:rFonts w:cs="Calibri"/>
-          <w:color w:val="000000"/>
-        </w:rPr>
-        <w:br/>
-        <w:t>Scripture records the long-lasting feud between the Amalekites and the Israelites and God’s direction to wipe the Amalekites off the face of the earth (Exodus 17:8–13; 1 Samuel 15:2; Deuteronomy 25:17). Why God would call His people to exterminate an entire tribe is a difficult question, but a look at history may give some insight.</w:t>
-      </w:r>
-      <w:r>
-        <w:rPr>
-          <w:rFonts w:cs="Calibri"/>
-          <w:color w:val="000000"/>
-        </w:rPr>
-        <w:br/>
-      </w:r>
-      <w:r>
-        <w:rPr>
-          <w:rFonts w:cs="Calibri"/>
-          <w:color w:val="000000"/>
-        </w:rPr>
-        <w:br/>
-        <w:t>Like many desert tribes, the Amalekites were nomadic. Numbers 13:29 places them as native to the Negev, the desert between Egypt and Canaan. The Babylonians called them the Sute, Egyptians the Sittiu, and the Amarna tablets refer to them as the Khabbati, or “plunderers.”</w:t>
-      </w:r>
-      <w:r>
-        <w:rPr>
-          <w:rFonts w:cs="Calibri"/>
-          <w:color w:val="000000"/>
-        </w:rPr>
-        <w:br/>
-      </w:r>
-      <w:r>
-        <w:rPr>
-          <w:rFonts w:cs="Calibri"/>
-          <w:color w:val="000000"/>
-        </w:rPr>
-        <w:br/>
-        <w:t>The Amalekites’ unrelenting brutality toward the Israelites began with an attack at Rephidim (Exodus 17:8–13). This is recounted in Deuteronomy 25:17–19 with this admonition: “Remember what the Amalekites did to you along the way when you came out of Egypt. When you were weary and worn out, they met you on your journey and attacked all who were lagging behind [typically women and children]: they had no fear of God. When the LORD your God gives you rest from all the enemies around you in the land he is giving you to possess as an inheritance, you shall blot out the name of Amalek from under heaven. Do not forget!”</w:t>
-      </w:r>
-      <w:r>
-        <w:rPr>
-          <w:rFonts w:cs="Calibri"/>
-          <w:color w:val="000000"/>
-        </w:rPr>
-        <w:br/>
-      </w:r>
-      <w:r>
-        <w:rPr>
-          <w:rFonts w:cs="Calibri"/>
-          <w:color w:val="000000"/>
-        </w:rPr>
-        <w:br/>
-        <w:t>The Amalekites later joined with the Canaanites and attacked the Israelites at Hormah (Numbers 14:45). In Judges they banded with the Moabites (Judges 3:13) and the Midianites (Judges 6:3) to wage war on the Israelites. They were responsible for the repeated destruction of the Israelites’ land and food supply.</w:t>
-      </w:r>
-      <w:r>
-        <w:rPr>
-          <w:rFonts w:cs="Calibri"/>
-          <w:color w:val="000000"/>
-        </w:rPr>
-        <w:br/>
-      </w:r>
-      <w:r>
-        <w:rPr>
-          <w:rFonts w:cs="Calibri"/>
-          <w:color w:val="000000"/>
-        </w:rPr>
-        <w:br/>
-        <w:t>In 1 Samuel 15:2–3, God tells King Saul, “I will punish the Amalekites for what they did to Israel when they waylaid them as they came up from Egypt. Now go, attack the Amalekites and totally destroy everything that belongs to them. Do not spare them, put to death men and women, children and infants, cattle and sheep, camels and donkeys.”</w:t>
-      </w:r>
-      <w:r>
-        <w:rPr>
-          <w:rFonts w:cs="Calibri"/>
-          <w:color w:val="000000"/>
-        </w:rPr>
-        <w:br/>
-      </w:r>
-      <w:r>
-        <w:rPr>
-          <w:rFonts w:cs="Calibri"/>
-          <w:color w:val="000000"/>
-        </w:rPr>
-        <w:br/>
-        <w:t>In response, King Saul first warns the Kenites, friends of Israel, to leave the area. He then attacks the Amalekites but does not complete the task. He allows the Amalekite King Agag to live, takes plunder for himself and his army, and lies about the reason for doing so. Saul’s rebellion against God and His commands is so serious that he is rejected by God as king (1 Samuel 15:23).</w:t>
+          <w:lang w:val="uk-UA"/>
+        </w:rPr>
+        <w:t>Відповідь</w:t>
+      </w:r>
+      <w:r>
+        <w:rPr>
+          <w:rFonts w:cs="Calibri"/>
+          <w:b/>
+          <w:bCs/>
+          <w:color w:val="000000"/>
+        </w:rPr>
+        <w:t>:</w:t>
+      </w:r>
+      <w:r>
+        <w:rPr>
+          <w:rFonts w:cs="Calibri"/>
+          <w:color w:val="000000"/>
+        </w:rPr>
+        <w:t> </w:t>
+      </w:r>
+      <w:r>
+        <w:rPr>
+          <w:rFonts w:cs="Calibri"/>
+          <w:color w:val="000000"/>
+        </w:rPr>
+        <w:t>Амаликитяни були племенем, яке вперше згадується за часів Авраама (Буття 14:7). Попри те, що амаликитяни не згадуються в таблиці народів у Бутті 10, у Числах 24:20 вони згадуються як "перші серед народів". У Бутті 36 нащадки Амалика, сина Еліфаза та онука Ісава, називаються амаликитянами (вірші 12 і 16). Отже, амаликитяни були якось пов'язані з едомітами, але відрізнялися від них.</w:t>
+      </w:r>
+      <w:r>
+        <w:rPr>
+          <w:rFonts w:cs="Calibri"/>
+          <w:color w:val="000000"/>
+        </w:rPr>
+        <w:br/>
+      </w:r>
+      <w:r>
+        <w:rPr>
+          <w:rFonts w:cs="Calibri"/>
+          <w:color w:val="000000"/>
+        </w:rPr>
+        <w:br/>
+      </w:r>
+      <w:r>
+        <w:rPr>
+          <w:rFonts w:cs="Calibri"/>
+          <w:color w:val="000000"/>
+        </w:rPr>
+        <w:t>Святе Письмо описує тривалу ворожнечу між амаликитянами та ізраїльтянами і Божий наказ стерти амаликитян з лиця землі (Вихід 17:8-13; 1 Самуїла 15:2; Повторення Закону 25:17). Чому Бог закликав Свій народ винищити ціле плем'я - складне питання, але погляд на історію може дати деяке тлумачення.</w:t>
+      </w:r>
+      <w:r>
+        <w:rPr>
+          <w:rFonts w:cs="Calibri"/>
+          <w:color w:val="000000"/>
+        </w:rPr>
+        <w:br/>
+      </w:r>
+      <w:r>
+        <w:rPr>
+          <w:rFonts w:cs="Calibri"/>
+          <w:color w:val="000000"/>
+        </w:rPr>
+        <w:br/>
+      </w:r>
+      <w:r>
+        <w:rPr>
+          <w:rFonts w:cs="Calibri"/>
+          <w:color w:val="000000"/>
+        </w:rPr>
+        <w:t>Як і багато інших пустельних племен, амаликитяни були кочівниками. У Числах 13:29 йдеться про те, що вони походили з Неґева, пустелі між Єгиптом і Ханааном. Вавилонці називали їх Суте, єгиптяни - Сіттіу, а амарнські таблички називають їх Хаббаті, або "грабіжниками".</w:t>
+      </w:r>
+      <w:r>
+        <w:rPr>
+          <w:rFonts w:cs="Calibri"/>
+          <w:color w:val="000000"/>
+        </w:rPr>
+        <w:br/>
+      </w:r>
+      <w:r>
+        <w:rPr>
+          <w:rFonts w:cs="Calibri"/>
+          <w:color w:val="000000"/>
+        </w:rPr>
+        <w:br/>
+      </w:r>
+      <w:r>
+        <w:rPr>
+          <w:rFonts w:cs="Calibri"/>
+          <w:color w:val="000000"/>
+        </w:rPr>
+        <w:t>Безжальна жорстокість амаликитян до ізраїльтян почалася з нападу на Рефідім (Вихід 17:8-13). Про це розповідається у Повторенні Закону 25:17-19 з таким застереженням: "Пам’ятай, що з тобою вчинили амаликійці на шляху твоєму, коли ви вийшли з Єгипту, як вони підстерегли тебе й напали на тебе ззаду, як вирізали всіх тих, хто йшов позаду, коли ти був слабкий і виснажений, і не боялися Бога. Коли Господь Бог твій закінчить твої війни з усіма ворогами у всіх куточках землі, що Господь Бог твій дає тобі, ти повинен стерти пам’ять про амаликійців скрізь на землі. Не забудь!"</w:t>
+      </w:r>
+      <w:r>
+        <w:rPr>
+          <w:rFonts w:cs="Calibri"/>
+          <w:color w:val="000000"/>
+        </w:rPr>
+        <w:br/>
+      </w:r>
+      <w:r>
+        <w:rPr>
+          <w:rFonts w:cs="Calibri"/>
+          <w:color w:val="000000"/>
+        </w:rPr>
+        <w:br/>
+      </w:r>
+      <w:r>
+        <w:rPr>
+          <w:rFonts w:cs="Calibri"/>
+          <w:color w:val="000000"/>
+        </w:rPr>
+        <w:t>Пізніше амаликитяни об'єдналися з ханаанцями і напали на ізраїльтян при Хормі (Числа 14:45). У книзі Суддів вони об'єдналися з моавитянами (Суддів 3:13) і мідіянцями (Суддів 6:3), аби вести війну проти ізраїльтян. Вони були відповідальні за неодноразове знищення ізраїльської землі та запасів харчів.</w:t>
+      </w:r>
+      <w:r>
+        <w:rPr>
+          <w:rFonts w:cs="Calibri"/>
+          <w:color w:val="000000"/>
+        </w:rPr>
+        <w:br/>
+      </w:r>
+      <w:r>
+        <w:rPr>
+          <w:rFonts w:cs="Calibri"/>
+          <w:color w:val="000000"/>
+        </w:rPr>
+        <w:br/>
+      </w:r>
+      <w:r>
+        <w:rPr>
+          <w:rFonts w:cs="Calibri"/>
+          <w:color w:val="000000"/>
+        </w:rPr>
+        <w:t>У 1 Самуїла 15:2-3 Бог говорить цареві Саулу: "Я закарбував, що вони вчинили Ізраїлю, коли ті вийшли з Єгипту. Вирушайте, нападіть на амаликійців і розбийте вщент усе, що їм належить. Не жалійте їх: повбивайте чоловіків і жінок, дітей і немовлят, худобу й овець, верблюдів та віслюків".</w:t>
+      </w:r>
+      <w:r>
+        <w:rPr>
+          <w:rFonts w:cs="Calibri"/>
+          <w:color w:val="000000"/>
+        </w:rPr>
+        <w:br/>
+      </w:r>
+      <w:r>
+        <w:rPr>
+          <w:rFonts w:cs="Calibri"/>
+          <w:color w:val="000000"/>
+        </w:rPr>
+        <w:br/>
+      </w:r>
+      <w:r>
+        <w:rPr>
+          <w:rFonts w:cs="Calibri"/>
+          <w:color w:val="000000"/>
+        </w:rPr>
+        <w:t xml:space="preserve">У відповідь цар Саул спочатку попереджає кенійців, друзів Ізраїлю, щоб вони покинули цю територію. Тоді він нападає на амаликитян, але не виконує своєї задачі. Він залишає амаликського царя </w:t>
+      </w:r>
+      <w:r>
+        <w:rPr>
+          <w:rFonts w:cs="Calibri"/>
+          <w:color w:val="000000"/>
+          <w:lang w:val="uk-UA"/>
+        </w:rPr>
+        <w:t>Агага</w:t>
+      </w:r>
+      <w:r>
+        <w:rPr>
+          <w:rFonts w:cs="Calibri"/>
+          <w:color w:val="000000"/>
+        </w:rPr>
+        <w:t xml:space="preserve"> в живих, забирає здобич для себе та свого війська і бреше про причину, чому він це робить. Бунт Саула проти Бога і Його заповідей настільки серйозний, що Бог відкидає його як царя (1 Самуїла 15:23).</w:t>
       </w:r>
       <w:r>
         <w:rPr>
@@ -229,37 +287,55 @@
         </w:rPr>
         <w:lastRenderedPageBreak/>
         <w:br/>
-        <w:t>The escaped Amalekites continued to harass and plunder the Israelites in successive generations that spanned hundreds of years. First Samuel 30 reports an Amalekite raid on Ziklag, a Judean village where David held property. The Amalekites burned the village and took captive all the women and children, including two of David’s wives. David and his men defeated the Amalekites and rescued all the hostages. A few hundred Amalekites escaped, however. Much later, during the reign of King Hezekiah, a group of Simeonites “killed the remaining Amalekites” who had been living in the hill country of Seir (1 Chronicles 4:42–43).</w:t>
-      </w:r>
-      <w:r>
-        <w:rPr>
-          <w:rFonts w:cs="Calibri"/>
-          <w:color w:val="000000"/>
-        </w:rPr>
-        <w:br/>
-      </w:r>
-      <w:r>
-        <w:rPr>
-          <w:rFonts w:cs="Calibri"/>
-          <w:color w:val="000000"/>
-        </w:rPr>
-        <w:br/>
-        <w:t>The last mention of the Amalekites is found in the book of Esther where Haman the Agagite, a descendant of the Amalekite king Agag, connives to have all the Jews in Persia annihilated by order of King Xerxes. God saved the Jews in Persia, however, and Haman, his sons, and the rest of Israel’s enemies were destroyed instead (Esther 9:5–10).</w:t>
-      </w:r>
-      <w:r>
-        <w:rPr>
-          <w:rFonts w:cs="Calibri"/>
-          <w:color w:val="000000"/>
-        </w:rPr>
-        <w:br/>
-      </w:r>
-      <w:r>
-        <w:rPr>
-          <w:rFonts w:cs="Calibri"/>
-          <w:color w:val="000000"/>
-        </w:rPr>
-        <w:br/>
-        <w:t>The Amalekites’ hatred of the Jews and their repeated attempts to destroy God’s people led to their ultimate doom. Their fate should be a warning to all who would attempt to thwart God’s plan or who would curse what God has blessed (see Genesis 12:3).</w:t>
+      </w:r>
+      <w:r>
+        <w:rPr>
+          <w:rFonts w:cs="Calibri"/>
+          <w:color w:val="000000"/>
+        </w:rPr>
+        <w:t>Ті амаликитяни, що втекли, продовжували переслідувати і грабувати ізраїльтян у наступних поколіннях, що тривало сотні років. Перша книга Самуїла 30 повідомляє про набіг амаликитян на Зиклаґ, юдейське село, де Давид мав нерухомість. Амаликитяни спалили село і забрали в полон всіх жінок і дітей, включаючи двох дружин Давида. Давид і його воїни перемогли амаликитян і врятували всіх заручників. Однак кілька сотень амаликитян втекли. Набагато пізніше, за часів правління царя Єзекії, група симеонітів "знищила залишки утеклих амаликитян", які жили в гірській країні Сеїр (1 Хронік 4:42-43).</w:t>
+      </w:r>
+      <w:r>
+        <w:rPr>
+          <w:rFonts w:cs="Calibri"/>
+          <w:color w:val="000000"/>
+        </w:rPr>
+        <w:br/>
+      </w:r>
+      <w:r>
+        <w:rPr>
+          <w:rFonts w:cs="Calibri"/>
+          <w:color w:val="000000"/>
+        </w:rPr>
+        <w:br/>
+      </w:r>
+      <w:r>
+        <w:rPr>
+          <w:rFonts w:cs="Calibri"/>
+          <w:color w:val="000000"/>
+        </w:rPr>
+        <w:t>Остання згадка про амаликитян міститься в книзі Естер, де Гаман-агагіт, нащадок амаликитянського царя Агага, сприяє знищенню всіх євреїв у Персії за наказом царя Артасеркса. Однак Бог врятував євреїв у Персії, а Гаман, його сини та інші вороги Ізраїлю були знищені (Естер 9:5-10).</w:t>
+      </w:r>
+      <w:r>
+        <w:rPr>
+          <w:rFonts w:cs="Calibri"/>
+          <w:color w:val="000000"/>
+        </w:rPr>
+        <w:br/>
+      </w:r>
+      <w:r>
+        <w:rPr>
+          <w:rFonts w:cs="Calibri"/>
+          <w:color w:val="000000"/>
+        </w:rPr>
+        <w:br/>
+      </w:r>
+      <w:r>
+        <w:rPr>
+          <w:rFonts w:cs="Calibri"/>
+          <w:color w:val="000000"/>
+        </w:rPr>
+        <w:t>Ненависть амаликитян до євреїв та їхні неодноразові спроби знищити Божий народ призвели до їхньої остаточної загибелі. Їхня доля повинна стати застереженням для всіх, хто намагатиметься перешкодити Божому плану або проклинатиме те, що Бог благословив (дивіться Буття 12:3).</w:t>
       </w:r>
     </w:p>
     <w:p>
@@ -317,7 +393,22 @@
           <w:rFonts w:cs="Calibri"/>
           <w:color w:val="000000"/>
         </w:rPr>
-        <w:t>"&gt;English&lt;/a&gt;&lt;br&gt;&lt;br&gt;</w:t>
+        <w:t>"&gt;</w:t>
+      </w:r>
+      <w:r>
+        <w:rPr>
+          <w:rFonts w:cs="Calibri"/>
+          <w:color w:val="000000"/>
+          <w:lang w:val="uk-UA"/>
+        </w:rPr>
+        <w:t>Англійською</w:t>
+      </w:r>
+      <w:r>
+        <w:rPr>
+          <w:rFonts w:cs="Calibri"/>
+          <w:color w:val="000000"/>
+        </w:rPr>
+        <w:t>&lt;/a&gt;&lt;br&gt;&lt;br&gt;</w:t>
       </w:r>
     </w:p>
     <w:sectPr>
@@ -331,7 +422,7 @@
 </file>
 
 <file path=word/numbering.xml><?xml version="1.0" encoding="utf-8"?>
-<w:numbering xmlns:wpc="http://schemas.microsoft.com/office/word/2010/wordprocessingCanvas" xmlns:cx="http://schemas.microsoft.com/office/drawing/2014/chartex" xmlns:cx1="http://schemas.microsoft.com/office/drawing/2015/9/8/chartex" xmlns:cx2="http://schemas.microsoft.com/office/drawing/2015/10/21/chartex" xmlns:cx3="http://schemas.microsoft.com/office/drawing/2016/5/9/chartex" xmlns:cx4="http://schemas.microsoft.com/office/drawing/2016/5/10/chartex" xmlns:cx5="http://schemas.microsoft.com/office/drawing/2016/5/11/chartex" xmlns:cx6="http://schemas.microsoft.com/office/drawing/2016/5/12/chartex" xmlns:cx7="http://schemas.microsoft.com/office/drawing/2016/5/13/chartex" xmlns:cx8="http://schemas.microsoft.com/office/drawing/2016/5/14/chartex" xmlns:mc="http://schemas.openxmlformats.org/markup-compatibility/2006" xmlns:aink="http://schemas.microsoft.com/office/drawing/2016/ink" xmlns:am3d="http://schemas.microsoft.com/office/drawing/2017/model3d" xmlns:o="urn:schemas-microsoft-com:office:office" xmlns:r="http://schemas.openxmlformats.org/officeDocument/2006/relationships" xmlns:m="http://schemas.openxmlformats.org/officeDocument/2006/math" xmlns:v="urn:schemas-microsoft-com:vml" xmlns:wp14="http://schemas.microsoft.com/office/word/2010/wordprocessingDrawing" xmlns:wp="http://schemas.openxmlformats.org/drawingml/2006/wordprocessingDrawing" xmlns:w10="urn:schemas-microsoft-com:office:word" xmlns:w="http://schemas.openxmlformats.org/wordprocessingml/2006/main" xmlns:w14="http://schemas.microsoft.com/office/word/2010/wordml" xmlns:w15="http://schemas.microsoft.com/office/word/2012/wordml" xmlns:w16cid="http://schemas.microsoft.com/office/word/2016/wordml/cid" xmlns:w16se="http://schemas.microsoft.com/office/word/2015/wordml/symex" xmlns:wpg="http://schemas.microsoft.com/office/word/2010/wordprocessingGroup" xmlns:wpi="http://schemas.microsoft.com/office/word/2010/wordprocessingInk" xmlns:wne="http://schemas.microsoft.com/office/word/2006/wordml" xmlns:wps="http://schemas.microsoft.com/office/word/2010/wordprocessingShape" mc:Ignorable="w14 w15 w16se w16cid wp14">
+<w:numbering xmlns:wpc="http://schemas.microsoft.com/office/word/2010/wordprocessingCanvas" xmlns:cx="http://schemas.microsoft.com/office/drawing/2014/chartex" xmlns:cx1="http://schemas.microsoft.com/office/drawing/2015/9/8/chartex" xmlns:cx2="http://schemas.microsoft.com/office/drawing/2015/10/21/chartex" xmlns:cx3="http://schemas.microsoft.com/office/drawing/2016/5/9/chartex" xmlns:cx4="http://schemas.microsoft.com/office/drawing/2016/5/10/chartex" xmlns:cx5="http://schemas.microsoft.com/office/drawing/2016/5/11/chartex" xmlns:cx6="http://schemas.microsoft.com/office/drawing/2016/5/12/chartex" xmlns:cx7="http://schemas.microsoft.com/office/drawing/2016/5/13/chartex" xmlns:cx8="http://schemas.microsoft.com/office/drawing/2016/5/14/chartex" xmlns:mc="http://schemas.openxmlformats.org/markup-compatibility/2006" xmlns:aink="http://schemas.microsoft.com/office/drawing/2016/ink" xmlns:am3d="http://schemas.microsoft.com/office/drawing/2017/model3d" xmlns:o="urn:schemas-microsoft-com:office:office" xmlns:oel="http://schemas.microsoft.com/office/2019/extlst" xmlns:r="http://schemas.openxmlformats.org/officeDocument/2006/relationships" xmlns:m="http://schemas.openxmlformats.org/officeDocument/2006/math" xmlns:v="urn:schemas-microsoft-com:vml" xmlns:wp14="http://schemas.microsoft.com/office/word/2010/wordprocessingDrawing" xmlns:wp="http://schemas.openxmlformats.org/drawingml/2006/wordprocessingDrawing" xmlns:w10="urn:schemas-microsoft-com:office:word" xmlns:w="http://schemas.openxmlformats.org/wordprocessingml/2006/main" xmlns:w14="http://schemas.microsoft.com/office/word/2010/wordml" xmlns:w15="http://schemas.microsoft.com/office/word/2012/wordml" xmlns:w16cex="http://schemas.microsoft.com/office/word/2018/wordml/cex" xmlns:w16cid="http://schemas.microsoft.com/office/word/2016/wordml/cid" xmlns:w16="http://schemas.microsoft.com/office/word/2018/wordml" xmlns:w16du="http://schemas.microsoft.com/office/word/2023/wordml/word16du" xmlns:w16sdtdh="http://schemas.microsoft.com/office/word/2020/wordml/sdtdatahash" xmlns:w16se="http://schemas.microsoft.com/office/word/2015/wordml/symex" xmlns:wpg="http://schemas.microsoft.com/office/word/2010/wordprocessingGroup" xmlns:wpi="http://schemas.microsoft.com/office/word/2010/wordprocessingInk" xmlns:wne="http://schemas.microsoft.com/office/word/2006/wordml" xmlns:wps="http://schemas.microsoft.com/office/word/2010/wordprocessingShape" mc:Ignorable="w14 w15 w16se w16cid w16 w16cex w16sdtdh w16du wp14">
   <w:abstractNum w:abstractNumId="0" w15:restartNumberingAfterBreak="0">
     <w:nsid w:val="FFFFFF1D"/>
     <w:multiLevelType w:val="multilevel"/>
@@ -472,24 +563,24 @@
       </w:rPr>
     </w:lvl>
   </w:abstractNum>
-  <w:num w:numId="1">
+  <w:num w:numId="1" w16cid:durableId="1560700498">
     <w:abstractNumId w:val="0"/>
   </w:num>
 </w:numbering>
 </file>
 
 <file path=word/styles.xml><?xml version="1.0" encoding="utf-8"?>
-<w:styles xmlns:mc="http://schemas.openxmlformats.org/markup-compatibility/2006" xmlns:r="http://schemas.openxmlformats.org/officeDocument/2006/relationships" xmlns:w="http://schemas.openxmlformats.org/wordprocessingml/2006/main" xmlns:w14="http://schemas.microsoft.com/office/word/2010/wordml" xmlns:w15="http://schemas.microsoft.com/office/word/2012/wordml" xmlns:w16cid="http://schemas.microsoft.com/office/word/2016/wordml/cid" xmlns:w16se="http://schemas.microsoft.com/office/word/2015/wordml/symex" mc:Ignorable="w14 w15 w16se w16cid">
+<w:styles xmlns:mc="http://schemas.openxmlformats.org/markup-compatibility/2006" xmlns:r="http://schemas.openxmlformats.org/officeDocument/2006/relationships" xmlns:w="http://schemas.openxmlformats.org/wordprocessingml/2006/main" xmlns:w14="http://schemas.microsoft.com/office/word/2010/wordml" xmlns:w15="http://schemas.microsoft.com/office/word/2012/wordml" xmlns:w16cex="http://schemas.microsoft.com/office/word/2018/wordml/cex" xmlns:w16cid="http://schemas.microsoft.com/office/word/2016/wordml/cid" xmlns:w16="http://schemas.microsoft.com/office/word/2018/wordml" xmlns:w16du="http://schemas.microsoft.com/office/word/2023/wordml/word16du" xmlns:w16sdtdh="http://schemas.microsoft.com/office/word/2020/wordml/sdtdatahash" xmlns:w16se="http://schemas.microsoft.com/office/word/2015/wordml/symex" mc:Ignorable="w14 w15 w16se w16cid w16 w16cex w16sdtdh w16du">
   <w:docDefaults>
     <w:rPrDefault>
       <w:rPr>
         <w:rFonts w:ascii="Calibri" w:eastAsia="Calibri" w:hAnsi="Calibri" w:cs="Times New Roman"/>
-        <w:lang w:val="en-US" w:eastAsia="en-US" w:bidi="ar-SA"/>
+        <w:lang w:val="uk-UA" w:eastAsia="uk-UA" w:bidi="ar-SA"/>
       </w:rPr>
     </w:rPrDefault>
     <w:pPrDefault/>
   </w:docDefaults>
-  <w:latentStyles w:defLockedState="0" w:defUIPriority="99" w:defSemiHidden="0" w:defUnhideWhenUsed="0" w:defQFormat="0" w:count="375">
+  <w:latentStyles w:defLockedState="0" w:defUIPriority="99" w:defSemiHidden="0" w:defUnhideWhenUsed="0" w:defQFormat="0" w:count="376">
     <w:lsdException w:name="Normal" w:uiPriority="0" w:qFormat="1"/>
     <w:lsdException w:name="heading 1" w:uiPriority="9" w:qFormat="1"/>
     <w:lsdException w:name="heading 2" w:semiHidden="1" w:uiPriority="9" w:unhideWhenUsed="1" w:qFormat="1"/>
@@ -865,8 +956,9 @@
     <w:lsdException w:name="Smart Hyperlink" w:semiHidden="1" w:unhideWhenUsed="1"/>
     <w:lsdException w:name="Hashtag" w:semiHidden="1" w:unhideWhenUsed="1"/>
     <w:lsdException w:name="Unresolved Mention" w:semiHidden="1" w:unhideWhenUsed="1"/>
+    <w:lsdException w:name="Smart Link" w:semiHidden="1" w:unhideWhenUsed="1"/>
   </w:latentStyles>
-  <w:style w:type="paragraph" w:default="1" w:styleId="Normal">
+  <w:style w:type="paragraph" w:default="1" w:styleId="a">
     <w:name w:val="Normal"/>
     <w:qFormat/>
     <w:rsid w:val="0072302E"/>
@@ -876,15 +968,16 @@
     <w:rPr>
       <w:sz w:val="22"/>
       <w:szCs w:val="22"/>
+      <w:lang w:val="en-US" w:eastAsia="en-US"/>
     </w:rPr>
   </w:style>
-  <w:style w:type="character" w:default="1" w:styleId="DefaultParagraphFont">
+  <w:style w:type="character" w:default="1" w:styleId="a0">
     <w:name w:val="Default Paragraph Font"/>
     <w:uiPriority w:val="1"/>
     <w:semiHidden/>
     <w:unhideWhenUsed/>
   </w:style>
-  <w:style w:type="table" w:default="1" w:styleId="TableNormal">
+  <w:style w:type="table" w:default="1" w:styleId="a1">
     <w:name w:val="Normal Table"/>
     <w:uiPriority w:val="99"/>
     <w:semiHidden/>
@@ -899,13 +992,13 @@
       </w:tblCellMar>
     </w:tblPr>
   </w:style>
-  <w:style w:type="numbering" w:default="1" w:styleId="NoList">
+  <w:style w:type="numbering" w:default="1" w:styleId="a2">
     <w:name w:val="No List"/>
     <w:uiPriority w:val="99"/>
     <w:semiHidden/>
     <w:unhideWhenUsed/>
   </w:style>
-  <w:style w:type="character" w:styleId="Strong">
+  <w:style w:type="character" w:styleId="a3">
     <w:name w:val="Strong"/>
     <w:uiPriority w:val="22"/>
     <w:qFormat/>
@@ -923,9 +1016,10 @@
     <w:rPr>
       <w:sz w:val="22"/>
       <w:szCs w:val="22"/>
+      <w:lang w:val="en-US" w:eastAsia="en-US"/>
     </w:rPr>
   </w:style>
-  <w:style w:type="character" w:styleId="Hyperlink">
+  <w:style w:type="character" w:styleId="a4">
     <w:name w:val="Hyperlink"/>
     <w:uiPriority w:val="99"/>
     <w:unhideWhenUsed/>
@@ -944,15 +1038,15 @@
   </w:style>
   <w:style w:type="character" w:customStyle="1" w:styleId="apple-style-span">
     <w:name w:val="apple-style-span"/>
-    <w:basedOn w:val="DefaultParagraphFont"/>
+    <w:basedOn w:val="a0"/>
     <w:rsid w:val="00933597"/>
   </w:style>
   <w:style w:type="character" w:customStyle="1" w:styleId="apple-converted-space">
     <w:name w:val="apple-converted-space"/>
-    <w:basedOn w:val="DefaultParagraphFont"/>
+    <w:basedOn w:val="a0"/>
     <w:rsid w:val="00933597"/>
   </w:style>
-  <w:style w:type="character" w:styleId="CommentReference">
+  <w:style w:type="character" w:styleId="a5">
     <w:name w:val="annotation reference"/>
     <w:uiPriority w:val="99"/>
     <w:semiHidden/>
@@ -963,10 +1057,10 @@
       <w:szCs w:val="16"/>
     </w:rPr>
   </w:style>
-  <w:style w:type="paragraph" w:styleId="CommentText">
+  <w:style w:type="paragraph" w:styleId="a6">
     <w:name w:val="annotation text"/>
-    <w:basedOn w:val="Normal"/>
-    <w:link w:val="CommentTextChar"/>
+    <w:basedOn w:val="a"/>
+    <w:link w:val="a7"/>
     <w:uiPriority w:val="99"/>
     <w:semiHidden/>
     <w:unhideWhenUsed/>
@@ -976,19 +1070,19 @@
       <w:szCs w:val="20"/>
     </w:rPr>
   </w:style>
-  <w:style w:type="character" w:customStyle="1" w:styleId="CommentTextChar">
-    <w:name w:val="Comment Text Char"/>
-    <w:basedOn w:val="DefaultParagraphFont"/>
-    <w:link w:val="CommentText"/>
+  <w:style w:type="character" w:customStyle="1" w:styleId="a7">
+    <w:name w:val="Текст примітки Знак"/>
+    <w:basedOn w:val="a0"/>
+    <w:link w:val="a6"/>
     <w:uiPriority w:val="99"/>
     <w:semiHidden/>
     <w:rsid w:val="00A55D36"/>
   </w:style>
-  <w:style w:type="paragraph" w:styleId="CommentSubject">
+  <w:style w:type="paragraph" w:styleId="a8">
     <w:name w:val="annotation subject"/>
-    <w:basedOn w:val="CommentText"/>
-    <w:next w:val="CommentText"/>
-    <w:link w:val="CommentSubjectChar"/>
+    <w:basedOn w:val="a6"/>
+    <w:next w:val="a6"/>
+    <w:link w:val="a9"/>
     <w:uiPriority w:val="99"/>
     <w:semiHidden/>
     <w:unhideWhenUsed/>
@@ -998,9 +1092,9 @@
       <w:bCs/>
     </w:rPr>
   </w:style>
-  <w:style w:type="character" w:customStyle="1" w:styleId="CommentSubjectChar">
-    <w:name w:val="Comment Subject Char"/>
-    <w:link w:val="CommentSubject"/>
+  <w:style w:type="character" w:customStyle="1" w:styleId="a9">
+    <w:name w:val="Тема примітки Знак"/>
+    <w:link w:val="a8"/>
     <w:uiPriority w:val="99"/>
     <w:semiHidden/>
     <w:rsid w:val="00A55D36"/>
@@ -1009,10 +1103,10 @@
       <w:bCs/>
     </w:rPr>
   </w:style>
-  <w:style w:type="paragraph" w:styleId="BalloonText">
+  <w:style w:type="paragraph" w:styleId="aa">
     <w:name w:val="Balloon Text"/>
-    <w:basedOn w:val="Normal"/>
-    <w:link w:val="BalloonTextChar"/>
+    <w:basedOn w:val="a"/>
+    <w:link w:val="ab"/>
     <w:uiPriority w:val="99"/>
     <w:semiHidden/>
     <w:unhideWhenUsed/>
@@ -1026,9 +1120,9 @@
       <w:szCs w:val="16"/>
     </w:rPr>
   </w:style>
-  <w:style w:type="character" w:customStyle="1" w:styleId="BalloonTextChar">
-    <w:name w:val="Balloon Text Char"/>
-    <w:link w:val="BalloonText"/>
+  <w:style w:type="character" w:customStyle="1" w:styleId="ab">
+    <w:name w:val="Текст у виносці Знак"/>
+    <w:link w:val="aa"/>
     <w:uiPriority w:val="99"/>
     <w:semiHidden/>
     <w:rsid w:val="00A55D36"/>
@@ -1038,7 +1132,7 @@
       <w:szCs w:val="16"/>
     </w:rPr>
   </w:style>
-  <w:style w:type="character" w:styleId="Emphasis">
+  <w:style w:type="character" w:styleId="ac">
     <w:name w:val="Emphasis"/>
     <w:uiPriority w:val="20"/>
     <w:qFormat/>

</xml_diff>

<commit_message>
feat: thank You Jesus my Lord my Almighty Holy GOD thank You Jesus Christ my Lord and Savior my GOD
thank You Jesus Christ my Lord and my Savior Lord Jesus Christ my Holy Lord GOD the Almighty King Jesus
</commit_message>
<xml_diff>
--- a/Translating the Bible/GotQuestion.com Articles/Group 98/translated/Amalekites_Ukrainian.docx
+++ b/Translating the Bible/GotQuestion.com Articles/Group 98/translated/Amalekites_Ukrainian.docx
@@ -18,7 +18,15 @@
           <w:rFonts w:cs="Calibri"/>
           <w:color w:val="000000"/>
         </w:rPr>
-        <w:t xml:space="preserve">Ключова фраза: </w:t>
+        <w:t>Keyword phrase</w:t>
+      </w:r>
+      <w:r>
+        <w:rPr>
+          <w:rStyle w:val="a3"/>
+          <w:rFonts w:cs="Calibri"/>
+          <w:color w:val="000000"/>
+        </w:rPr>
+        <w:t xml:space="preserve">: </w:t>
       </w:r>
       <w:r>
         <w:rPr>
@@ -47,7 +55,15 @@
           <w:rFonts w:cs="Calibri"/>
           <w:color w:val="000000"/>
         </w:rPr>
-        <w:t xml:space="preserve">Опис ключової фрази: </w:t>
+        <w:t>Keyword description</w:t>
+      </w:r>
+      <w:r>
+        <w:rPr>
+          <w:rStyle w:val="a3"/>
+          <w:rFonts w:cs="Calibri"/>
+          <w:color w:val="000000"/>
+        </w:rPr>
+        <w:t xml:space="preserve">: </w:t>
       </w:r>
       <w:r>
         <w:rPr>
@@ -83,21 +99,7 @@
           <w:bCs/>
           <w:color w:val="000000"/>
         </w:rPr>
-        <w:t>Питання: "Ким були амаликитяни?"</w:t>
-      </w:r>
-      <w:r>
-        <w:rPr>
-          <w:rFonts w:cs="Calibri"/>
-          <w:color w:val="000000"/>
-        </w:rPr>
-        <w:br/>
-      </w:r>
-      <w:r>
-        <w:rPr>
-          <w:rFonts w:cs="Calibri"/>
-          <w:color w:val="000000"/>
-        </w:rPr>
-        <w:br/>
+        <w:t>Question</w:t>
       </w:r>
       <w:r>
         <w:rPr>
@@ -105,9 +107,32 @@
           <w:b/>
           <w:bCs/>
           <w:color w:val="000000"/>
+        </w:rPr>
+        <w:t>: "Ким були амаликитяни?"</w:t>
+      </w:r>
+      <w:r>
+        <w:rPr>
+          <w:rFonts w:cs="Calibri"/>
+          <w:color w:val="000000"/>
+        </w:rPr>
+        <w:br/>
+      </w:r>
+      <w:r>
+        <w:rPr>
+          <w:rFonts w:cs="Calibri"/>
+          <w:color w:val="000000"/>
+        </w:rPr>
+        <w:br/>
+      </w:r>
+      <w:r>
+        <w:rPr>
+          <w:rFonts w:cs="Calibri"/>
+          <w:b/>
+          <w:bCs/>
+          <w:color w:val="000000"/>
           <w:lang w:val="uk-UA"/>
         </w:rPr>
-        <w:t>Відповідь</w:t>
+        <w:t>Answer</w:t>
       </w:r>
       <w:r>
         <w:rPr>

</xml_diff>